<commit_message>
Fix an error in report
</commit_message>
<xml_diff>
--- a/Report/Report_F09922184.docx
+++ b/Report/Report_F09922184.docx
@@ -1846,6 +1846,66 @@
           <w:szCs w:val="24"/>
         </w:rPr>
       </w:pPr>
+      <w:r>
+        <w:rPr>
+          <w:noProof/>
+          <w:szCs w:val="24"/>
+        </w:rPr>
+        <w:drawing>
+          <wp:inline distT="0" distB="0" distL="0" distR="0" wp14:anchorId="725FC34C" wp14:editId="5ED42E99">
+            <wp:extent cx="1169282" cy="1097280"/>
+            <wp:effectExtent l="0" t="0" r="0" b="7620"/>
+            <wp:docPr id="36" name="Picture 36"/>
+            <wp:cNvGraphicFramePr>
+              <a:graphicFrameLocks xmlns:a="http://schemas.openxmlformats.org/drawingml/2006/main" noChangeAspect="1"/>
+            </wp:cNvGraphicFramePr>
+            <a:graphic xmlns:a="http://schemas.openxmlformats.org/drawingml/2006/main">
+              <a:graphicData uri="http://schemas.openxmlformats.org/drawingml/2006/picture">
+                <pic:pic xmlns:pic="http://schemas.openxmlformats.org/drawingml/2006/picture">
+                  <pic:nvPicPr>
+                    <pic:cNvPr id="0" name="Picture 9"/>
+                    <pic:cNvPicPr>
+                      <a:picLocks noChangeAspect="1" noChangeArrowheads="1"/>
+                    </pic:cNvPicPr>
+                  </pic:nvPicPr>
+                  <pic:blipFill>
+                    <a:blip r:embed="rId9" cstate="print">
+                      <a:extLst>
+                        <a:ext uri="{28A0092B-C50C-407E-A947-70E740481C1C}">
+                          <a14:useLocalDpi xmlns:a14="http://schemas.microsoft.com/office/drawing/2010/main" val="0"/>
+                        </a:ext>
+                      </a:extLst>
+                    </a:blip>
+                    <a:srcRect/>
+                    <a:stretch>
+                      <a:fillRect/>
+                    </a:stretch>
+                  </pic:blipFill>
+                  <pic:spPr bwMode="auto">
+                    <a:xfrm>
+                      <a:off x="0" y="0"/>
+                      <a:ext cx="1169282" cy="1097280"/>
+                    </a:xfrm>
+                    <a:prstGeom prst="rect">
+                      <a:avLst/>
+                    </a:prstGeom>
+                    <a:noFill/>
+                    <a:ln>
+                      <a:noFill/>
+                    </a:ln>
+                  </pic:spPr>
+                </pic:pic>
+              </a:graphicData>
+            </a:graphic>
+          </wp:inline>
+        </w:drawing>
+      </w:r>
+      <w:r>
+        <w:rPr>
+          <w:szCs w:val="24"/>
+        </w:rPr>
+        <w:t xml:space="preserve">                             </w:t>
+      </w:r>
       <w:r>
         <w:rPr>
           <w:noProof/>
@@ -1947,7 +2007,7 @@
                     </pic:cNvPicPr>
                   </pic:nvPicPr>
                   <pic:blipFill>
-                    <a:blip r:embed="rId9" cstate="print">
+                    <a:blip r:embed="rId10" cstate="print">
                       <a:extLst>
                         <a:ext uri="{28A0092B-C50C-407E-A947-70E740481C1C}">
                           <a14:useLocalDpi xmlns:a14="http://schemas.microsoft.com/office/drawing/2010/main" val="0"/>
@@ -1978,66 +2038,6 @@
           </wp:inline>
         </w:drawing>
       </w:r>
-      <w:r>
-        <w:rPr>
-          <w:szCs w:val="24"/>
-        </w:rPr>
-        <w:t xml:space="preserve">                               </w:t>
-      </w:r>
-      <w:r>
-        <w:rPr>
-          <w:noProof/>
-          <w:szCs w:val="24"/>
-        </w:rPr>
-        <w:drawing>
-          <wp:inline distT="0" distB="0" distL="0" distR="0" wp14:anchorId="23ECC9F5" wp14:editId="4E0C722D">
-            <wp:extent cx="1169282" cy="1097280"/>
-            <wp:effectExtent l="0" t="0" r="0" b="7620"/>
-            <wp:docPr id="36" name="Picture 36"/>
-            <wp:cNvGraphicFramePr>
-              <a:graphicFrameLocks xmlns:a="http://schemas.openxmlformats.org/drawingml/2006/main" noChangeAspect="1"/>
-            </wp:cNvGraphicFramePr>
-            <a:graphic xmlns:a="http://schemas.openxmlformats.org/drawingml/2006/main">
-              <a:graphicData uri="http://schemas.openxmlformats.org/drawingml/2006/picture">
-                <pic:pic xmlns:pic="http://schemas.openxmlformats.org/drawingml/2006/picture">
-                  <pic:nvPicPr>
-                    <pic:cNvPr id="0" name="Picture 9"/>
-                    <pic:cNvPicPr>
-                      <a:picLocks noChangeAspect="1" noChangeArrowheads="1"/>
-                    </pic:cNvPicPr>
-                  </pic:nvPicPr>
-                  <pic:blipFill>
-                    <a:blip r:embed="rId10" cstate="print">
-                      <a:extLst>
-                        <a:ext uri="{28A0092B-C50C-407E-A947-70E740481C1C}">
-                          <a14:useLocalDpi xmlns:a14="http://schemas.microsoft.com/office/drawing/2010/main" val="0"/>
-                        </a:ext>
-                      </a:extLst>
-                    </a:blip>
-                    <a:srcRect/>
-                    <a:stretch>
-                      <a:fillRect/>
-                    </a:stretch>
-                  </pic:blipFill>
-                  <pic:spPr bwMode="auto">
-                    <a:xfrm>
-                      <a:off x="0" y="0"/>
-                      <a:ext cx="1169282" cy="1097280"/>
-                    </a:xfrm>
-                    <a:prstGeom prst="rect">
-                      <a:avLst/>
-                    </a:prstGeom>
-                    <a:noFill/>
-                    <a:ln>
-                      <a:noFill/>
-                    </a:ln>
-                  </pic:spPr>
-                </pic:pic>
-              </a:graphicData>
-            </a:graphic>
-          </wp:inline>
-        </w:drawing>
-      </w:r>
     </w:p>
     <w:p>
       <w:pPr>
@@ -2047,6 +2047,8 @@
         </w:rPr>
       </w:pPr>
       <w:bookmarkStart w:id="1" w:name="_Ref137063653"/>
+      <w:bookmarkStart w:id="2" w:name="_GoBack"/>
+      <w:bookmarkEnd w:id="2"/>
       <w:r>
         <w:rPr>
           <w:szCs w:val="24"/>
@@ -2292,7 +2294,7 @@
       <w:pPr>
         <w:pStyle w:val="Heading1"/>
       </w:pPr>
-      <w:bookmarkStart w:id="2" w:name="_Ref137238322"/>
+      <w:bookmarkStart w:id="3" w:name="_Ref137238322"/>
       <w:r>
         <w:rPr>
           <w:rFonts w:hint="eastAsia"/>
@@ -2302,7 +2304,7 @@
       <w:r>
         <w:t>thod</w:t>
       </w:r>
-      <w:bookmarkEnd w:id="2"/>
+      <w:bookmarkEnd w:id="3"/>
     </w:p>
     <w:p>
       <w:pPr>
@@ -4331,7 +4333,7 @@
           <w:szCs w:val="24"/>
         </w:rPr>
       </w:pPr>
-      <w:bookmarkStart w:id="3" w:name="_Ref137066243"/>
+      <w:bookmarkStart w:id="4" w:name="_Ref137066243"/>
       <w:r>
         <w:rPr>
           <w:szCs w:val="24"/>
@@ -4370,7 +4372,7 @@
         </w:rPr>
         <w:fldChar w:fldCharType="end"/>
       </w:r>
-      <w:bookmarkEnd w:id="3"/>
+      <w:bookmarkEnd w:id="4"/>
       <w:r>
         <w:rPr>
           <w:szCs w:val="24"/>
@@ -4915,7 +4917,7 @@
           <w:szCs w:val="24"/>
         </w:rPr>
       </w:pPr>
-      <w:bookmarkStart w:id="4" w:name="_Ref137066878"/>
+      <w:bookmarkStart w:id="5" w:name="_Ref137066878"/>
       <w:r>
         <w:rPr>
           <w:szCs w:val="24"/>
@@ -4954,7 +4956,7 @@
         </w:rPr>
         <w:fldChar w:fldCharType="end"/>
       </w:r>
-      <w:bookmarkEnd w:id="4"/>
+      <w:bookmarkEnd w:id="5"/>
       <w:r>
         <w:rPr>
           <w:noProof/>
@@ -8672,7 +8674,7 @@
           </wp:inline>
         </w:drawing>
       </w:r>
-      <w:bookmarkStart w:id="5" w:name="_Ref137235434"/>
+      <w:bookmarkStart w:id="6" w:name="_Ref137235434"/>
     </w:p>
     <w:p>
       <w:pPr>
@@ -8703,7 +8705,7 @@
       <w:r>
         <w:fldChar w:fldCharType="end"/>
       </w:r>
-      <w:bookmarkEnd w:id="5"/>
+      <w:bookmarkEnd w:id="6"/>
       <w:r>
         <w:t xml:space="preserve">. </w:t>
       </w:r>
@@ -9259,7 +9261,7 @@
           <w:szCs w:val="24"/>
         </w:rPr>
       </w:pPr>
-      <w:bookmarkStart w:id="6" w:name="_Ref137237058"/>
+      <w:bookmarkStart w:id="7" w:name="_Ref137237058"/>
       <w:r>
         <w:t xml:space="preserve">Figure </w:t>
       </w:r>
@@ -9281,7 +9283,7 @@
       <w:r>
         <w:fldChar w:fldCharType="end"/>
       </w:r>
-      <w:bookmarkEnd w:id="6"/>
+      <w:bookmarkEnd w:id="7"/>
       <w:r>
         <w:t xml:space="preserve">. </w:t>
       </w:r>
@@ -9628,7 +9630,7 @@
           <w:szCs w:val="24"/>
         </w:rPr>
       </w:pPr>
-      <w:bookmarkStart w:id="7" w:name="_Ref137237949"/>
+      <w:bookmarkStart w:id="8" w:name="_Ref137237949"/>
       <w:r>
         <w:t xml:space="preserve">Figure </w:t>
       </w:r>
@@ -9650,7 +9652,7 @@
       <w:r>
         <w:fldChar w:fldCharType="end"/>
       </w:r>
-      <w:bookmarkEnd w:id="7"/>
+      <w:bookmarkEnd w:id="8"/>
       <w:r>
         <w:t xml:space="preserve">. </w:t>
       </w:r>
@@ -10633,7 +10635,7 @@
           <w:szCs w:val="24"/>
         </w:rPr>
       </w:pPr>
-      <w:bookmarkStart w:id="8" w:name="_Ref137237958"/>
+      <w:bookmarkStart w:id="9" w:name="_Ref137237958"/>
       <w:r>
         <w:t xml:space="preserve">Figure </w:t>
       </w:r>
@@ -10655,7 +10657,7 @@
       <w:r>
         <w:fldChar w:fldCharType="end"/>
       </w:r>
-      <w:bookmarkEnd w:id="8"/>
+      <w:bookmarkEnd w:id="9"/>
       <w:r>
         <w:t xml:space="preserve">. </w:t>
       </w:r>
@@ -10796,7 +10798,7 @@
           <w:szCs w:val="24"/>
         </w:rPr>
       </w:pPr>
-      <w:bookmarkStart w:id="9" w:name="_Ref137240484"/>
+      <w:bookmarkStart w:id="10" w:name="_Ref137240484"/>
       <w:r>
         <w:t xml:space="preserve">Figure </w:t>
       </w:r>
@@ -10818,7 +10820,7 @@
       <w:r>
         <w:fldChar w:fldCharType="end"/>
       </w:r>
-      <w:bookmarkEnd w:id="9"/>
+      <w:bookmarkEnd w:id="10"/>
       <w:r>
         <w:t xml:space="preserve">. </w:t>
       </w:r>
@@ -11484,7 +11486,7 @@
           <w:szCs w:val="24"/>
         </w:rPr>
       </w:pPr>
-      <w:bookmarkStart w:id="10" w:name="_Ref137240656"/>
+      <w:bookmarkStart w:id="11" w:name="_Ref137240656"/>
       <w:r>
         <w:t xml:space="preserve">Figure </w:t>
       </w:r>
@@ -11506,7 +11508,7 @@
       <w:r>
         <w:fldChar w:fldCharType="end"/>
       </w:r>
-      <w:bookmarkEnd w:id="10"/>
+      <w:bookmarkEnd w:id="11"/>
       <w:r>
         <w:t xml:space="preserve">. </w:t>
       </w:r>
@@ -11744,8 +11746,6 @@
         </w:rPr>
         <w:t>.</w:t>
       </w:r>
-      <w:bookmarkStart w:id="11" w:name="_GoBack"/>
-      <w:bookmarkEnd w:id="11"/>
     </w:p>
     <w:p>
       <w:pPr>
@@ -14641,7 +14641,7 @@
 </file>
 
 <file path=customXml/itemProps1.xml><?xml version="1.0" encoding="utf-8"?>
-<ds:datastoreItem xmlns:ds="http://schemas.openxmlformats.org/officeDocument/2006/customXml" ds:itemID="{95A4717D-A038-4E61-B9F8-8F690A3CCEA7}">
+<ds:datastoreItem xmlns:ds="http://schemas.openxmlformats.org/officeDocument/2006/customXml" ds:itemID="{E1501E78-5506-49A4-85FA-A705EF46CE45}">
   <ds:schemaRefs>
     <ds:schemaRef ds:uri="http://schemas.openxmlformats.org/officeDocument/2006/bibliography"/>
   </ds:schemaRefs>

</xml_diff>

<commit_message>
Update report (Add demo video link)
</commit_message>
<xml_diff>
--- a/Report/Report_F09922184.docx
+++ b/Report/Report_F09922184.docx
@@ -438,6 +438,39 @@
         </w:rPr>
         <w:t>.</w:t>
       </w:r>
+    </w:p>
+    <w:p>
+      <w:pPr>
+        <w:jc w:val="both"/>
+        <w:rPr>
+          <w:b/>
+          <w:szCs w:val="24"/>
+        </w:rPr>
+      </w:pPr>
+      <w:r>
+        <w:rPr>
+          <w:b/>
+          <w:szCs w:val="24"/>
+        </w:rPr>
+        <w:t>Demo Video</w:t>
+      </w:r>
+    </w:p>
+    <w:p>
+      <w:pPr>
+        <w:jc w:val="both"/>
+        <w:rPr>
+          <w:szCs w:val="24"/>
+        </w:rPr>
+      </w:pPr>
+      <w:hyperlink r:id="rId8" w:history="1">
+        <w:r>
+          <w:rPr>
+            <w:rStyle w:val="Hyperlink"/>
+            <w:szCs w:val="24"/>
+          </w:rPr>
+          <w:t>https://youtu.be/Fd-HIYI_siQ</w:t>
+        </w:r>
+      </w:hyperlink>
     </w:p>
     <w:p>
       <w:pPr>
@@ -1160,6 +1193,7 @@
         <w:rPr>
           <w:szCs w:val="24"/>
         </w:rPr>
+        <w:lastRenderedPageBreak/>
         <w:t xml:space="preserve">Four ways </w:t>
       </w:r>
       <w:r>
@@ -1216,7 +1250,6 @@
         <w:rPr>
           <w:szCs w:val="24"/>
         </w:rPr>
-        <w:lastRenderedPageBreak/>
         <w:t>A s</w:t>
       </w:r>
       <w:r>
@@ -1449,9 +1482,9 @@
           <w:szCs w:val="24"/>
         </w:rPr>
         <w:drawing>
-          <wp:inline distT="0" distB="0" distL="0" distR="0" wp14:anchorId="26F28548" wp14:editId="40EFDC45">
-            <wp:extent cx="3020010" cy="1605837"/>
-            <wp:effectExtent l="0" t="0" r="0" b="0"/>
+          <wp:inline distT="0" distB="0" distL="0" distR="0" wp14:anchorId="26F28548" wp14:editId="2A90E9BD">
+            <wp:extent cx="2338648" cy="1243535"/>
+            <wp:effectExtent l="0" t="0" r="5080" b="0"/>
             <wp:docPr id="1" name="Picture 1"/>
             <wp:cNvGraphicFramePr>
               <a:graphicFrameLocks xmlns:a="http://schemas.openxmlformats.org/drawingml/2006/main" noChangeAspect="1"/>
@@ -1464,7 +1497,7 @@
                     <pic:cNvPicPr/>
                   </pic:nvPicPr>
                   <pic:blipFill>
-                    <a:blip r:embed="rId8"/>
+                    <a:blip r:embed="rId9"/>
                     <a:stretch>
                       <a:fillRect/>
                     </a:stretch>
@@ -1472,7 +1505,7 @@
                   <pic:spPr>
                     <a:xfrm>
                       <a:off x="0" y="0"/>
-                      <a:ext cx="3024493" cy="1608221"/>
+                      <a:ext cx="2345890" cy="1247386"/>
                     </a:xfrm>
                     <a:prstGeom prst="rect">
                       <a:avLst/>
@@ -1869,7 +1902,7 @@
                     </pic:cNvPicPr>
                   </pic:nvPicPr>
                   <pic:blipFill>
-                    <a:blip r:embed="rId9" cstate="print">
+                    <a:blip r:embed="rId10" cstate="print">
                       <a:extLst>
                         <a:ext uri="{28A0092B-C50C-407E-A947-70E740481C1C}">
                           <a14:useLocalDpi xmlns:a14="http://schemas.microsoft.com/office/drawing/2010/main" val="0"/>
@@ -2007,7 +2040,7 @@
                     </pic:cNvPicPr>
                   </pic:nvPicPr>
                   <pic:blipFill>
-                    <a:blip r:embed="rId10" cstate="print">
+                    <a:blip r:embed="rId11" cstate="print">
                       <a:extLst>
                         <a:ext uri="{28A0092B-C50C-407E-A947-70E740481C1C}">
                           <a14:useLocalDpi xmlns:a14="http://schemas.microsoft.com/office/drawing/2010/main" val="0"/>
@@ -2047,8 +2080,6 @@
         </w:rPr>
       </w:pPr>
       <w:bookmarkStart w:id="1" w:name="_Ref137063653"/>
-      <w:bookmarkStart w:id="2" w:name="_GoBack"/>
-      <w:bookmarkEnd w:id="2"/>
       <w:r>
         <w:rPr>
           <w:szCs w:val="24"/>
@@ -2294,7 +2325,7 @@
       <w:pPr>
         <w:pStyle w:val="Heading1"/>
       </w:pPr>
-      <w:bookmarkStart w:id="3" w:name="_Ref137238322"/>
+      <w:bookmarkStart w:id="2" w:name="_Ref137238322"/>
       <w:r>
         <w:rPr>
           <w:rFonts w:hint="eastAsia"/>
@@ -2304,7 +2335,7 @@
       <w:r>
         <w:t>thod</w:t>
       </w:r>
-      <w:bookmarkEnd w:id="3"/>
+      <w:bookmarkEnd w:id="2"/>
     </w:p>
     <w:p>
       <w:pPr>
@@ -3056,7 +3087,7 @@
                     </pic:cNvPicPr>
                   </pic:nvPicPr>
                   <pic:blipFill>
-                    <a:blip r:embed="rId11">
+                    <a:blip r:embed="rId12">
                       <a:extLst>
                         <a:ext uri="{28A0092B-C50C-407E-A947-70E740481C1C}">
                           <a14:useLocalDpi xmlns:a14="http://schemas.microsoft.com/office/drawing/2010/main" val="0"/>
@@ -3130,7 +3161,7 @@
                     </pic:cNvPicPr>
                   </pic:nvPicPr>
                   <pic:blipFill>
-                    <a:blip r:embed="rId12">
+                    <a:blip r:embed="rId13">
                       <a:extLst>
                         <a:ext uri="{28A0092B-C50C-407E-A947-70E740481C1C}">
                           <a14:useLocalDpi xmlns:a14="http://schemas.microsoft.com/office/drawing/2010/main" val="0"/>
@@ -3958,7 +3989,7 @@
                     </pic:cNvPicPr>
                   </pic:nvPicPr>
                   <pic:blipFill>
-                    <a:blip r:embed="rId13">
+                    <a:blip r:embed="rId14">
                       <a:extLst>
                         <a:ext uri="{28A0092B-C50C-407E-A947-70E740481C1C}">
                           <a14:useLocalDpi xmlns:a14="http://schemas.microsoft.com/office/drawing/2010/main" val="0"/>
@@ -4304,7 +4335,7 @@
                     <pic:cNvPicPr/>
                   </pic:nvPicPr>
                   <pic:blipFill>
-                    <a:blip r:embed="rId14"/>
+                    <a:blip r:embed="rId15"/>
                     <a:stretch>
                       <a:fillRect/>
                     </a:stretch>
@@ -4333,7 +4364,7 @@
           <w:szCs w:val="24"/>
         </w:rPr>
       </w:pPr>
-      <w:bookmarkStart w:id="4" w:name="_Ref137066243"/>
+      <w:bookmarkStart w:id="3" w:name="_Ref137066243"/>
       <w:r>
         <w:rPr>
           <w:szCs w:val="24"/>
@@ -4372,7 +4403,7 @@
         </w:rPr>
         <w:fldChar w:fldCharType="end"/>
       </w:r>
-      <w:bookmarkEnd w:id="4"/>
+      <w:bookmarkEnd w:id="3"/>
       <w:r>
         <w:rPr>
           <w:szCs w:val="24"/>
@@ -4889,7 +4920,7 @@
                     <pic:cNvPicPr/>
                   </pic:nvPicPr>
                   <pic:blipFill>
-                    <a:blip r:embed="rId15"/>
+                    <a:blip r:embed="rId16"/>
                     <a:stretch>
                       <a:fillRect/>
                     </a:stretch>
@@ -4917,7 +4948,7 @@
           <w:szCs w:val="24"/>
         </w:rPr>
       </w:pPr>
-      <w:bookmarkStart w:id="5" w:name="_Ref137066878"/>
+      <w:bookmarkStart w:id="4" w:name="_Ref137066878"/>
       <w:r>
         <w:rPr>
           <w:szCs w:val="24"/>
@@ -4956,7 +4987,7 @@
         </w:rPr>
         <w:fldChar w:fldCharType="end"/>
       </w:r>
-      <w:bookmarkEnd w:id="5"/>
+      <w:bookmarkEnd w:id="4"/>
       <w:r>
         <w:rPr>
           <w:noProof/>
@@ -5523,7 +5554,7 @@
                     </pic:cNvPicPr>
                   </pic:nvPicPr>
                   <pic:blipFill rotWithShape="1">
-                    <a:blip r:embed="rId16" cstate="print">
+                    <a:blip r:embed="rId17" cstate="print">
                       <a:extLst>
                         <a:ext uri="{28A0092B-C50C-407E-A947-70E740481C1C}">
                           <a14:useLocalDpi xmlns:a14="http://schemas.microsoft.com/office/drawing/2010/main" val="0"/>
@@ -5591,7 +5622,7 @@
                     </pic:cNvPicPr>
                   </pic:nvPicPr>
                   <pic:blipFill>
-                    <a:blip r:embed="rId17" cstate="print">
+                    <a:blip r:embed="rId18" cstate="print">
                       <a:extLst>
                         <a:ext uri="{28A0092B-C50C-407E-A947-70E740481C1C}">
                           <a14:useLocalDpi xmlns:a14="http://schemas.microsoft.com/office/drawing/2010/main" val="0"/>
@@ -5656,7 +5687,7 @@
                     </pic:cNvPicPr>
                   </pic:nvPicPr>
                   <pic:blipFill rotWithShape="1">
-                    <a:blip r:embed="rId18" cstate="print">
+                    <a:blip r:embed="rId19" cstate="print">
                       <a:extLst>
                         <a:ext uri="{28A0092B-C50C-407E-A947-70E740481C1C}">
                           <a14:useLocalDpi xmlns:a14="http://schemas.microsoft.com/office/drawing/2010/main" val="0"/>
@@ -7569,7 +7600,7 @@
                     </pic:cNvPicPr>
                   </pic:nvPicPr>
                   <pic:blipFill>
-                    <a:blip r:embed="rId19">
+                    <a:blip r:embed="rId20">
                       <a:extLst>
                         <a:ext uri="{28A0092B-C50C-407E-A947-70E740481C1C}">
                           <a14:useLocalDpi xmlns:a14="http://schemas.microsoft.com/office/drawing/2010/main" val="0"/>
@@ -8654,7 +8685,7 @@
                     <pic:cNvPicPr/>
                   </pic:nvPicPr>
                   <pic:blipFill>
-                    <a:blip r:embed="rId20"/>
+                    <a:blip r:embed="rId21"/>
                     <a:stretch>
                       <a:fillRect/>
                     </a:stretch>
@@ -8674,7 +8705,7 @@
           </wp:inline>
         </w:drawing>
       </w:r>
-      <w:bookmarkStart w:id="6" w:name="_Ref137235434"/>
+      <w:bookmarkStart w:id="5" w:name="_Ref137235434"/>
     </w:p>
     <w:p>
       <w:pPr>
@@ -8687,25 +8718,15 @@
       <w:r>
         <w:t xml:space="preserve">Figure </w:t>
       </w:r>
-      <w:r>
-        <w:fldChar w:fldCharType="begin"/>
-      </w:r>
-      <w:r>
-        <w:instrText xml:space="preserve"> SEQ Figure \* ARABIC </w:instrText>
-      </w:r>
-      <w:r>
-        <w:fldChar w:fldCharType="separate"/>
-      </w:r>
-      <w:r>
-        <w:rPr>
-          <w:noProof/>
-        </w:rPr>
-        <w:t>5</w:t>
-      </w:r>
-      <w:r>
-        <w:fldChar w:fldCharType="end"/>
-      </w:r>
-      <w:bookmarkEnd w:id="6"/>
+      <w:fldSimple w:instr=" SEQ Figure \* ARABIC ">
+        <w:r>
+          <w:rPr>
+            <w:noProof/>
+          </w:rPr>
+          <w:t>5</w:t>
+        </w:r>
+      </w:fldSimple>
+      <w:bookmarkEnd w:id="5"/>
       <w:r>
         <w:t xml:space="preserve">. </w:t>
       </w:r>
@@ -9183,7 +9204,7 @@
                     <pic:cNvPicPr/>
                   </pic:nvPicPr>
                   <pic:blipFill>
-                    <a:blip r:embed="rId21"/>
+                    <a:blip r:embed="rId22"/>
                     <a:stretch>
                       <a:fillRect/>
                     </a:stretch>
@@ -9228,7 +9249,7 @@
                     <pic:cNvPicPr/>
                   </pic:nvPicPr>
                   <pic:blipFill>
-                    <a:blip r:embed="rId22"/>
+                    <a:blip r:embed="rId23"/>
                     <a:stretch>
                       <a:fillRect/>
                     </a:stretch>
@@ -9261,29 +9282,19 @@
           <w:szCs w:val="24"/>
         </w:rPr>
       </w:pPr>
-      <w:bookmarkStart w:id="7" w:name="_Ref137237058"/>
+      <w:bookmarkStart w:id="6" w:name="_Ref137237058"/>
       <w:r>
         <w:t xml:space="preserve">Figure </w:t>
       </w:r>
-      <w:r>
-        <w:fldChar w:fldCharType="begin"/>
-      </w:r>
-      <w:r>
-        <w:instrText xml:space="preserve"> SEQ Figure \* ARABIC </w:instrText>
-      </w:r>
-      <w:r>
-        <w:fldChar w:fldCharType="separate"/>
-      </w:r>
-      <w:r>
-        <w:rPr>
-          <w:noProof/>
-        </w:rPr>
-        <w:t>6</w:t>
-      </w:r>
-      <w:r>
-        <w:fldChar w:fldCharType="end"/>
-      </w:r>
-      <w:bookmarkEnd w:id="7"/>
+      <w:fldSimple w:instr=" SEQ Figure \* ARABIC ">
+        <w:r>
+          <w:rPr>
+            <w:noProof/>
+          </w:rPr>
+          <w:t>6</w:t>
+        </w:r>
+      </w:fldSimple>
+      <w:bookmarkEnd w:id="6"/>
       <w:r>
         <w:t xml:space="preserve">. </w:t>
       </w:r>
@@ -9602,7 +9613,7 @@
                     <pic:cNvPicPr/>
                   </pic:nvPicPr>
                   <pic:blipFill>
-                    <a:blip r:embed="rId23"/>
+                    <a:blip r:embed="rId24"/>
                     <a:stretch>
                       <a:fillRect/>
                     </a:stretch>
@@ -9630,29 +9641,19 @@
           <w:szCs w:val="24"/>
         </w:rPr>
       </w:pPr>
-      <w:bookmarkStart w:id="8" w:name="_Ref137237949"/>
+      <w:bookmarkStart w:id="7" w:name="_Ref137237949"/>
       <w:r>
         <w:t xml:space="preserve">Figure </w:t>
       </w:r>
-      <w:r>
-        <w:fldChar w:fldCharType="begin"/>
-      </w:r>
-      <w:r>
-        <w:instrText xml:space="preserve"> SEQ Figure \* ARABIC </w:instrText>
-      </w:r>
-      <w:r>
-        <w:fldChar w:fldCharType="separate"/>
-      </w:r>
-      <w:r>
-        <w:rPr>
-          <w:noProof/>
-        </w:rPr>
-        <w:t>7</w:t>
-      </w:r>
-      <w:r>
-        <w:fldChar w:fldCharType="end"/>
-      </w:r>
-      <w:bookmarkEnd w:id="8"/>
+      <w:fldSimple w:instr=" SEQ Figure \* ARABIC ">
+        <w:r>
+          <w:rPr>
+            <w:noProof/>
+          </w:rPr>
+          <w:t>7</w:t>
+        </w:r>
+      </w:fldSimple>
+      <w:bookmarkEnd w:id="7"/>
       <w:r>
         <w:t xml:space="preserve">. </w:t>
       </w:r>
@@ -10607,7 +10608,7 @@
                     <pic:cNvPicPr/>
                   </pic:nvPicPr>
                   <pic:blipFill>
-                    <a:blip r:embed="rId24"/>
+                    <a:blip r:embed="rId25"/>
                     <a:stretch>
                       <a:fillRect/>
                     </a:stretch>
@@ -10635,29 +10636,19 @@
           <w:szCs w:val="24"/>
         </w:rPr>
       </w:pPr>
-      <w:bookmarkStart w:id="9" w:name="_Ref137237958"/>
+      <w:bookmarkStart w:id="8" w:name="_Ref137237958"/>
       <w:r>
         <w:t xml:space="preserve">Figure </w:t>
       </w:r>
-      <w:r>
-        <w:fldChar w:fldCharType="begin"/>
-      </w:r>
-      <w:r>
-        <w:instrText xml:space="preserve"> SEQ Figure \* ARABIC </w:instrText>
-      </w:r>
-      <w:r>
-        <w:fldChar w:fldCharType="separate"/>
-      </w:r>
-      <w:r>
-        <w:rPr>
-          <w:noProof/>
-        </w:rPr>
-        <w:t>8</w:t>
-      </w:r>
-      <w:r>
-        <w:fldChar w:fldCharType="end"/>
-      </w:r>
-      <w:bookmarkEnd w:id="9"/>
+      <w:fldSimple w:instr=" SEQ Figure \* ARABIC ">
+        <w:r>
+          <w:rPr>
+            <w:noProof/>
+          </w:rPr>
+          <w:t>8</w:t>
+        </w:r>
+      </w:fldSimple>
+      <w:bookmarkEnd w:id="8"/>
       <w:r>
         <w:t xml:space="preserve">. </w:t>
       </w:r>
@@ -10716,49 +10707,6 @@
             <wp:extent cx="930891" cy="1243584"/>
             <wp:effectExtent l="0" t="0" r="3175" b="0"/>
             <wp:docPr id="3" name="Picture 3"/>
-            <wp:cNvGraphicFramePr>
-              <a:graphicFrameLocks xmlns:a="http://schemas.openxmlformats.org/drawingml/2006/main" noChangeAspect="1"/>
-            </wp:cNvGraphicFramePr>
-            <a:graphic xmlns:a="http://schemas.openxmlformats.org/drawingml/2006/main">
-              <a:graphicData uri="http://schemas.openxmlformats.org/drawingml/2006/picture">
-                <pic:pic xmlns:pic="http://schemas.openxmlformats.org/drawingml/2006/picture">
-                  <pic:nvPicPr>
-                    <pic:cNvPr id="1" name=""/>
-                    <pic:cNvPicPr/>
-                  </pic:nvPicPr>
-                  <pic:blipFill>
-                    <a:blip r:embed="rId25"/>
-                    <a:stretch>
-                      <a:fillRect/>
-                    </a:stretch>
-                  </pic:blipFill>
-                  <pic:spPr>
-                    <a:xfrm>
-                      <a:off x="0" y="0"/>
-                      <a:ext cx="930891" cy="1243584"/>
-                    </a:xfrm>
-                    <a:prstGeom prst="rect">
-                      <a:avLst/>
-                    </a:prstGeom>
-                  </pic:spPr>
-                </pic:pic>
-              </a:graphicData>
-            </a:graphic>
-          </wp:inline>
-        </w:drawing>
-      </w:r>
-      <w:r>
-        <w:t xml:space="preserve">   </w:t>
-      </w:r>
-      <w:r>
-        <w:rPr>
-          <w:noProof/>
-        </w:rPr>
-        <w:drawing>
-          <wp:inline distT="0" distB="0" distL="0" distR="0" wp14:anchorId="107DB16A" wp14:editId="410BE59B">
-            <wp:extent cx="2779937" cy="1244438"/>
-            <wp:effectExtent l="0" t="0" r="1905" b="0"/>
-            <wp:docPr id="13" name="Picture 13"/>
             <wp:cNvGraphicFramePr>
               <a:graphicFrameLocks xmlns:a="http://schemas.openxmlformats.org/drawingml/2006/main" noChangeAspect="1"/>
             </wp:cNvGraphicFramePr>
@@ -10778,6 +10726,49 @@
                   <pic:spPr>
                     <a:xfrm>
                       <a:off x="0" y="0"/>
+                      <a:ext cx="930891" cy="1243584"/>
+                    </a:xfrm>
+                    <a:prstGeom prst="rect">
+                      <a:avLst/>
+                    </a:prstGeom>
+                  </pic:spPr>
+                </pic:pic>
+              </a:graphicData>
+            </a:graphic>
+          </wp:inline>
+        </w:drawing>
+      </w:r>
+      <w:r>
+        <w:t xml:space="preserve">   </w:t>
+      </w:r>
+      <w:r>
+        <w:rPr>
+          <w:noProof/>
+        </w:rPr>
+        <w:drawing>
+          <wp:inline distT="0" distB="0" distL="0" distR="0" wp14:anchorId="107DB16A" wp14:editId="410BE59B">
+            <wp:extent cx="2779937" cy="1244438"/>
+            <wp:effectExtent l="0" t="0" r="1905" b="0"/>
+            <wp:docPr id="13" name="Picture 13"/>
+            <wp:cNvGraphicFramePr>
+              <a:graphicFrameLocks xmlns:a="http://schemas.openxmlformats.org/drawingml/2006/main" noChangeAspect="1"/>
+            </wp:cNvGraphicFramePr>
+            <a:graphic xmlns:a="http://schemas.openxmlformats.org/drawingml/2006/main">
+              <a:graphicData uri="http://schemas.openxmlformats.org/drawingml/2006/picture">
+                <pic:pic xmlns:pic="http://schemas.openxmlformats.org/drawingml/2006/picture">
+                  <pic:nvPicPr>
+                    <pic:cNvPr id="1" name=""/>
+                    <pic:cNvPicPr/>
+                  </pic:nvPicPr>
+                  <pic:blipFill>
+                    <a:blip r:embed="rId27"/>
+                    <a:stretch>
+                      <a:fillRect/>
+                    </a:stretch>
+                  </pic:blipFill>
+                  <pic:spPr>
+                    <a:xfrm>
+                      <a:off x="0" y="0"/>
                       <a:ext cx="2812211" cy="1258885"/>
                     </a:xfrm>
                     <a:prstGeom prst="rect">
@@ -10798,29 +10789,19 @@
           <w:szCs w:val="24"/>
         </w:rPr>
       </w:pPr>
-      <w:bookmarkStart w:id="10" w:name="_Ref137240484"/>
+      <w:bookmarkStart w:id="9" w:name="_Ref137240484"/>
       <w:r>
         <w:t xml:space="preserve">Figure </w:t>
       </w:r>
-      <w:r>
-        <w:fldChar w:fldCharType="begin"/>
-      </w:r>
-      <w:r>
-        <w:instrText xml:space="preserve"> SEQ Figure \* ARABIC </w:instrText>
-      </w:r>
-      <w:r>
-        <w:fldChar w:fldCharType="separate"/>
-      </w:r>
-      <w:r>
-        <w:rPr>
-          <w:noProof/>
-        </w:rPr>
-        <w:t>9</w:t>
-      </w:r>
-      <w:r>
-        <w:fldChar w:fldCharType="end"/>
-      </w:r>
-      <w:bookmarkEnd w:id="10"/>
+      <w:fldSimple w:instr=" SEQ Figure \* ARABIC ">
+        <w:r>
+          <w:rPr>
+            <w:noProof/>
+          </w:rPr>
+          <w:t>9</w:t>
+        </w:r>
+      </w:fldSimple>
+      <w:bookmarkEnd w:id="9"/>
       <w:r>
         <w:t xml:space="preserve">. </w:t>
       </w:r>
@@ -11445,7 +11426,7 @@
                     </pic:cNvPicPr>
                   </pic:nvPicPr>
                   <pic:blipFill>
-                    <a:blip r:embed="rId27" cstate="print">
+                    <a:blip r:embed="rId28" cstate="print">
                       <a:extLst>
                         <a:ext uri="{28A0092B-C50C-407E-A947-70E740481C1C}">
                           <a14:useLocalDpi xmlns:a14="http://schemas.microsoft.com/office/drawing/2010/main" val="0"/>
@@ -11486,29 +11467,19 @@
           <w:szCs w:val="24"/>
         </w:rPr>
       </w:pPr>
-      <w:bookmarkStart w:id="11" w:name="_Ref137240656"/>
+      <w:bookmarkStart w:id="10" w:name="_Ref137240656"/>
       <w:r>
         <w:t xml:space="preserve">Figure </w:t>
       </w:r>
-      <w:r>
-        <w:fldChar w:fldCharType="begin"/>
-      </w:r>
-      <w:r>
-        <w:instrText xml:space="preserve"> SEQ Figure \* ARABIC </w:instrText>
-      </w:r>
-      <w:r>
-        <w:fldChar w:fldCharType="separate"/>
-      </w:r>
-      <w:r>
-        <w:rPr>
-          <w:noProof/>
-        </w:rPr>
-        <w:t>10</w:t>
-      </w:r>
-      <w:r>
-        <w:fldChar w:fldCharType="end"/>
-      </w:r>
-      <w:bookmarkEnd w:id="11"/>
+      <w:fldSimple w:instr=" SEQ Figure \* ARABIC ">
+        <w:r>
+          <w:rPr>
+            <w:noProof/>
+          </w:rPr>
+          <w:t>10</w:t>
+        </w:r>
+      </w:fldSimple>
+      <w:bookmarkEnd w:id="10"/>
       <w:r>
         <w:t xml:space="preserve">. </w:t>
       </w:r>
@@ -11828,7 +11799,7 @@
                     <pic:cNvPicPr/>
                   </pic:nvPicPr>
                   <pic:blipFill>
-                    <a:blip r:embed="rId28"/>
+                    <a:blip r:embed="rId29"/>
                     <a:stretch>
                       <a:fillRect/>
                     </a:stretch>
@@ -11859,24 +11830,14 @@
       <w:r>
         <w:t xml:space="preserve">Figure </w:t>
       </w:r>
-      <w:r>
-        <w:fldChar w:fldCharType="begin"/>
-      </w:r>
-      <w:r>
-        <w:instrText xml:space="preserve"> SEQ Figure \* ARABIC </w:instrText>
-      </w:r>
-      <w:r>
-        <w:fldChar w:fldCharType="separate"/>
-      </w:r>
-      <w:r>
-        <w:rPr>
-          <w:noProof/>
-        </w:rPr>
-        <w:t>11</w:t>
-      </w:r>
-      <w:r>
-        <w:fldChar w:fldCharType="end"/>
-      </w:r>
+      <w:fldSimple w:instr=" SEQ Figure \* ARABIC ">
+        <w:r>
+          <w:rPr>
+            <w:noProof/>
+          </w:rPr>
+          <w:t>11</w:t>
+        </w:r>
+      </w:fldSimple>
       <w:r>
         <w:t xml:space="preserve">. </w:t>
       </w:r>
@@ -12090,7 +12051,7 @@
                     </pic:cNvPicPr>
                   </pic:nvPicPr>
                   <pic:blipFill>
-                    <a:blip r:embed="rId29" cstate="print">
+                    <a:blip r:embed="rId30" cstate="print">
                       <a:extLst>
                         <a:ext uri="{28A0092B-C50C-407E-A947-70E740481C1C}">
                           <a14:useLocalDpi xmlns:a14="http://schemas.microsoft.com/office/drawing/2010/main" val="0"/>
@@ -12134,24 +12095,14 @@
       <w:r>
         <w:t xml:space="preserve">Figure </w:t>
       </w:r>
-      <w:r>
-        <w:fldChar w:fldCharType="begin"/>
-      </w:r>
-      <w:r>
-        <w:instrText xml:space="preserve"> SEQ Figure \* ARABIC </w:instrText>
-      </w:r>
-      <w:r>
-        <w:fldChar w:fldCharType="separate"/>
-      </w:r>
-      <w:r>
-        <w:rPr>
-          <w:noProof/>
-        </w:rPr>
-        <w:t>12</w:t>
-      </w:r>
-      <w:r>
-        <w:fldChar w:fldCharType="end"/>
-      </w:r>
+      <w:fldSimple w:instr=" SEQ Figure \* ARABIC ">
+        <w:r>
+          <w:rPr>
+            <w:noProof/>
+          </w:rPr>
+          <w:t>12</w:t>
+        </w:r>
+      </w:fldSimple>
       <w:r>
         <w:t xml:space="preserve">. </w:t>
       </w:r>
@@ -12267,7 +12218,7 @@
                     </pic:cNvPicPr>
                   </pic:nvPicPr>
                   <pic:blipFill>
-                    <a:blip r:embed="rId30" cstate="print">
+                    <a:blip r:embed="rId31" cstate="print">
                       <a:extLst>
                         <a:ext uri="{28A0092B-C50C-407E-A947-70E740481C1C}">
                           <a14:useLocalDpi xmlns:a14="http://schemas.microsoft.com/office/drawing/2010/main" val="0"/>
@@ -12306,24 +12257,14 @@
       <w:r>
         <w:t xml:space="preserve">Figure </w:t>
       </w:r>
-      <w:r>
-        <w:fldChar w:fldCharType="begin"/>
-      </w:r>
-      <w:r>
-        <w:instrText xml:space="preserve"> SEQ Figure \* ARABIC </w:instrText>
-      </w:r>
-      <w:r>
-        <w:fldChar w:fldCharType="separate"/>
-      </w:r>
-      <w:r>
-        <w:rPr>
-          <w:noProof/>
-        </w:rPr>
-        <w:t>13</w:t>
-      </w:r>
-      <w:r>
-        <w:fldChar w:fldCharType="end"/>
-      </w:r>
+      <w:fldSimple w:instr=" SEQ Figure \* ARABIC ">
+        <w:r>
+          <w:rPr>
+            <w:noProof/>
+          </w:rPr>
+          <w:t>13</w:t>
+        </w:r>
+      </w:fldSimple>
       <w:r>
         <w:t xml:space="preserve">. </w:t>
       </w:r>
@@ -12342,7 +12283,7 @@
       <w:r>
         <w:t xml:space="preserve"> (Image source: </w:t>
       </w:r>
-      <w:hyperlink r:id="rId31" w:history="1">
+      <w:hyperlink r:id="rId32" w:history="1">
         <w:r>
           <w:rPr>
             <w:rStyle w:val="Hyperlink"/>
@@ -12431,7 +12372,12 @@
         <w:t xml:space="preserve"> one with GUI</w:t>
       </w:r>
       <w:r>
-        <w:t>, which comprised of a plentiful amount of user-friendly features</w:t>
+        <w:t xml:space="preserve">, </w:t>
+      </w:r>
+      <w:bookmarkStart w:id="11" w:name="_GoBack"/>
+      <w:bookmarkEnd w:id="11"/>
+      <w:r>
+        <w:t>which comprised of a plentiful amount of user-friendly features</w:t>
       </w:r>
       <w:r>
         <w:t xml:space="preserve">: </w:t>
@@ -12501,6 +12447,35 @@
         <w:ind w:left="360" w:hanging="360"/>
       </w:pPr>
       <w:r>
+        <w:rPr>
+          <w:rFonts w:hint="eastAsia"/>
+        </w:rPr>
+        <w:t>De</w:t>
+      </w:r>
+      <w:r>
+        <w:t>mo Video</w:t>
+      </w:r>
+    </w:p>
+    <w:p>
+      <w:hyperlink r:id="rId33" w:history="1">
+        <w:r>
+          <w:rPr>
+            <w:rStyle w:val="Hyperlink"/>
+          </w:rPr>
+          <w:t>https://youtu.be/Fd-HIYI_siQ</w:t>
+        </w:r>
+      </w:hyperlink>
+    </w:p>
+    <w:p>
+      <w:pPr>
+        <w:pStyle w:val="Heading1"/>
+        <w:numPr>
+          <w:ilvl w:val="0"/>
+          <w:numId w:val="0"/>
+        </w:numPr>
+        <w:ind w:left="360" w:hanging="360"/>
+      </w:pPr>
+      <w:r>
         <w:t>Implementation-Related Acknowledgements</w:t>
       </w:r>
     </w:p>
@@ -12515,7 +12490,7 @@
       <w:r>
         <w:t xml:space="preserve">Super Resolution: </w:t>
       </w:r>
-      <w:hyperlink r:id="rId32" w:history="1">
+      <w:hyperlink r:id="rId34" w:history="1">
         <w:r>
           <w:rPr>
             <w:rStyle w:val="Hyperlink"/>
@@ -12535,7 +12510,7 @@
       <w:r>
         <w:t xml:space="preserve">PyQt5 Drag-and-drop: </w:t>
       </w:r>
-      <w:hyperlink r:id="rId33" w:history="1">
+      <w:hyperlink r:id="rId35" w:history="1">
         <w:r>
           <w:rPr>
             <w:rStyle w:val="Hyperlink"/>
@@ -12555,7 +12530,7 @@
       <w:r>
         <w:t xml:space="preserve">PyQt5 Open a directory in the file explorer: </w:t>
       </w:r>
-      <w:hyperlink r:id="rId34" w:history="1">
+      <w:hyperlink r:id="rId36" w:history="1">
         <w:r>
           <w:rPr>
             <w:rStyle w:val="Hyperlink"/>
@@ -12575,7 +12550,7 @@
       <w:r>
         <w:t xml:space="preserve">Brent's method: </w:t>
       </w:r>
-      <w:hyperlink r:id="rId35" w:anchor="scipy.optimize.brent" w:history="1">
+      <w:hyperlink r:id="rId37" w:anchor="scipy.optimize.brent" w:history="1">
         <w:r>
           <w:rPr>
             <w:rStyle w:val="Hyperlink"/>
@@ -12595,7 +12570,7 @@
       <w:r>
         <w:t xml:space="preserve">Minimum-cut: </w:t>
       </w:r>
-      <w:hyperlink r:id="rId36" w:history="1">
+      <w:hyperlink r:id="rId38" w:history="1">
         <w:r>
           <w:rPr>
             <w:rStyle w:val="Hyperlink"/>
@@ -12768,7 +12743,7 @@
       </w:r>
     </w:p>
     <w:sectPr>
-      <w:footerReference w:type="default" r:id="rId37"/>
+      <w:footerReference w:type="default" r:id="rId39"/>
       <w:pgSz w:w="12240" w:h="15840"/>
       <w:pgMar w:top="1440" w:right="1440" w:bottom="1440" w:left="1440" w:header="720" w:footer="720" w:gutter="0"/>
       <w:cols w:space="720"/>
@@ -14641,7 +14616,7 @@
 </file>
 
 <file path=customXml/itemProps1.xml><?xml version="1.0" encoding="utf-8"?>
-<ds:datastoreItem xmlns:ds="http://schemas.openxmlformats.org/officeDocument/2006/customXml" ds:itemID="{E1501E78-5506-49A4-85FA-A705EF46CE45}">
+<ds:datastoreItem xmlns:ds="http://schemas.openxmlformats.org/officeDocument/2006/customXml" ds:itemID="{CC049413-0EF1-4673-8766-E7F927CAF35F}">
   <ds:schemaRefs>
     <ds:schemaRef ds:uri="http://schemas.openxmlformats.org/officeDocument/2006/bibliography"/>
   </ds:schemaRefs>

</xml_diff>

<commit_message>
Update README & report (Add github repo)
</commit_message>
<xml_diff>
--- a/Report/Report_F09922184.docx
+++ b/Report/Report_F09922184.docx
@@ -8718,14 +8718,27 @@
       <w:r>
         <w:t xml:space="preserve">Figure </w:t>
       </w:r>
-      <w:fldSimple w:instr=" SEQ Figure \* ARABIC ">
-        <w:r>
-          <w:rPr>
-            <w:noProof/>
-          </w:rPr>
-          <w:t>5</w:t>
-        </w:r>
-      </w:fldSimple>
+      <w:r>
+        <w:fldChar w:fldCharType="begin"/>
+      </w:r>
+      <w:r>
+        <w:instrText xml:space="preserve"> SEQ Figure \* ARABIC </w:instrText>
+      </w:r>
+      <w:r>
+        <w:fldChar w:fldCharType="separate"/>
+      </w:r>
+      <w:r>
+        <w:rPr>
+          <w:noProof/>
+        </w:rPr>
+        <w:t>5</w:t>
+      </w:r>
+      <w:r>
+        <w:rPr>
+          <w:noProof/>
+        </w:rPr>
+        <w:fldChar w:fldCharType="end"/>
+      </w:r>
       <w:bookmarkEnd w:id="5"/>
       <w:r>
         <w:t xml:space="preserve">. </w:t>
@@ -9286,14 +9299,27 @@
       <w:r>
         <w:t xml:space="preserve">Figure </w:t>
       </w:r>
-      <w:fldSimple w:instr=" SEQ Figure \* ARABIC ">
-        <w:r>
-          <w:rPr>
-            <w:noProof/>
-          </w:rPr>
-          <w:t>6</w:t>
-        </w:r>
-      </w:fldSimple>
+      <w:r>
+        <w:fldChar w:fldCharType="begin"/>
+      </w:r>
+      <w:r>
+        <w:instrText xml:space="preserve"> SEQ Figure \* ARABIC </w:instrText>
+      </w:r>
+      <w:r>
+        <w:fldChar w:fldCharType="separate"/>
+      </w:r>
+      <w:r>
+        <w:rPr>
+          <w:noProof/>
+        </w:rPr>
+        <w:t>6</w:t>
+      </w:r>
+      <w:r>
+        <w:rPr>
+          <w:noProof/>
+        </w:rPr>
+        <w:fldChar w:fldCharType="end"/>
+      </w:r>
       <w:bookmarkEnd w:id="6"/>
       <w:r>
         <w:t xml:space="preserve">. </w:t>
@@ -9645,14 +9671,27 @@
       <w:r>
         <w:t xml:space="preserve">Figure </w:t>
       </w:r>
-      <w:fldSimple w:instr=" SEQ Figure \* ARABIC ">
-        <w:r>
-          <w:rPr>
-            <w:noProof/>
-          </w:rPr>
-          <w:t>7</w:t>
-        </w:r>
-      </w:fldSimple>
+      <w:r>
+        <w:fldChar w:fldCharType="begin"/>
+      </w:r>
+      <w:r>
+        <w:instrText xml:space="preserve"> SEQ Figure \* ARABIC </w:instrText>
+      </w:r>
+      <w:r>
+        <w:fldChar w:fldCharType="separate"/>
+      </w:r>
+      <w:r>
+        <w:rPr>
+          <w:noProof/>
+        </w:rPr>
+        <w:t>7</w:t>
+      </w:r>
+      <w:r>
+        <w:rPr>
+          <w:noProof/>
+        </w:rPr>
+        <w:fldChar w:fldCharType="end"/>
+      </w:r>
       <w:bookmarkEnd w:id="7"/>
       <w:r>
         <w:t xml:space="preserve">. </w:t>
@@ -10640,14 +10679,27 @@
       <w:r>
         <w:t xml:space="preserve">Figure </w:t>
       </w:r>
-      <w:fldSimple w:instr=" SEQ Figure \* ARABIC ">
-        <w:r>
-          <w:rPr>
-            <w:noProof/>
-          </w:rPr>
-          <w:t>8</w:t>
-        </w:r>
-      </w:fldSimple>
+      <w:r>
+        <w:fldChar w:fldCharType="begin"/>
+      </w:r>
+      <w:r>
+        <w:instrText xml:space="preserve"> SEQ Figure \* ARABIC </w:instrText>
+      </w:r>
+      <w:r>
+        <w:fldChar w:fldCharType="separate"/>
+      </w:r>
+      <w:r>
+        <w:rPr>
+          <w:noProof/>
+        </w:rPr>
+        <w:t>8</w:t>
+      </w:r>
+      <w:r>
+        <w:rPr>
+          <w:noProof/>
+        </w:rPr>
+        <w:fldChar w:fldCharType="end"/>
+      </w:r>
       <w:bookmarkEnd w:id="8"/>
       <w:r>
         <w:t xml:space="preserve">. </w:t>
@@ -10793,14 +10845,27 @@
       <w:r>
         <w:t xml:space="preserve">Figure </w:t>
       </w:r>
-      <w:fldSimple w:instr=" SEQ Figure \* ARABIC ">
-        <w:r>
-          <w:rPr>
-            <w:noProof/>
-          </w:rPr>
-          <w:t>9</w:t>
-        </w:r>
-      </w:fldSimple>
+      <w:r>
+        <w:fldChar w:fldCharType="begin"/>
+      </w:r>
+      <w:r>
+        <w:instrText xml:space="preserve"> SEQ Figure \* ARABIC </w:instrText>
+      </w:r>
+      <w:r>
+        <w:fldChar w:fldCharType="separate"/>
+      </w:r>
+      <w:r>
+        <w:rPr>
+          <w:noProof/>
+        </w:rPr>
+        <w:t>9</w:t>
+      </w:r>
+      <w:r>
+        <w:rPr>
+          <w:noProof/>
+        </w:rPr>
+        <w:fldChar w:fldCharType="end"/>
+      </w:r>
       <w:bookmarkEnd w:id="9"/>
       <w:r>
         <w:t xml:space="preserve">. </w:t>
@@ -11471,14 +11536,27 @@
       <w:r>
         <w:t xml:space="preserve">Figure </w:t>
       </w:r>
-      <w:fldSimple w:instr=" SEQ Figure \* ARABIC ">
-        <w:r>
-          <w:rPr>
-            <w:noProof/>
-          </w:rPr>
-          <w:t>10</w:t>
-        </w:r>
-      </w:fldSimple>
+      <w:r>
+        <w:fldChar w:fldCharType="begin"/>
+      </w:r>
+      <w:r>
+        <w:instrText xml:space="preserve"> SEQ Figure \* ARABIC </w:instrText>
+      </w:r>
+      <w:r>
+        <w:fldChar w:fldCharType="separate"/>
+      </w:r>
+      <w:r>
+        <w:rPr>
+          <w:noProof/>
+        </w:rPr>
+        <w:t>10</w:t>
+      </w:r>
+      <w:r>
+        <w:rPr>
+          <w:noProof/>
+        </w:rPr>
+        <w:fldChar w:fldCharType="end"/>
+      </w:r>
       <w:bookmarkEnd w:id="10"/>
       <w:r>
         <w:t xml:space="preserve">. </w:t>
@@ -11830,14 +11908,27 @@
       <w:r>
         <w:t xml:space="preserve">Figure </w:t>
       </w:r>
-      <w:fldSimple w:instr=" SEQ Figure \* ARABIC ">
-        <w:r>
-          <w:rPr>
-            <w:noProof/>
-          </w:rPr>
-          <w:t>11</w:t>
-        </w:r>
-      </w:fldSimple>
+      <w:r>
+        <w:fldChar w:fldCharType="begin"/>
+      </w:r>
+      <w:r>
+        <w:instrText xml:space="preserve"> SEQ Figure \* ARABIC </w:instrText>
+      </w:r>
+      <w:r>
+        <w:fldChar w:fldCharType="separate"/>
+      </w:r>
+      <w:r>
+        <w:rPr>
+          <w:noProof/>
+        </w:rPr>
+        <w:t>11</w:t>
+      </w:r>
+      <w:r>
+        <w:rPr>
+          <w:noProof/>
+        </w:rPr>
+        <w:fldChar w:fldCharType="end"/>
+      </w:r>
       <w:r>
         <w:t xml:space="preserve">. </w:t>
       </w:r>
@@ -12095,14 +12186,27 @@
       <w:r>
         <w:t xml:space="preserve">Figure </w:t>
       </w:r>
-      <w:fldSimple w:instr=" SEQ Figure \* ARABIC ">
-        <w:r>
-          <w:rPr>
-            <w:noProof/>
-          </w:rPr>
-          <w:t>12</w:t>
-        </w:r>
-      </w:fldSimple>
+      <w:r>
+        <w:fldChar w:fldCharType="begin"/>
+      </w:r>
+      <w:r>
+        <w:instrText xml:space="preserve"> SEQ Figure \* ARABIC </w:instrText>
+      </w:r>
+      <w:r>
+        <w:fldChar w:fldCharType="separate"/>
+      </w:r>
+      <w:r>
+        <w:rPr>
+          <w:noProof/>
+        </w:rPr>
+        <w:t>12</w:t>
+      </w:r>
+      <w:r>
+        <w:rPr>
+          <w:noProof/>
+        </w:rPr>
+        <w:fldChar w:fldCharType="end"/>
+      </w:r>
       <w:r>
         <w:t xml:space="preserve">. </w:t>
       </w:r>
@@ -12257,14 +12361,27 @@
       <w:r>
         <w:t xml:space="preserve">Figure </w:t>
       </w:r>
-      <w:fldSimple w:instr=" SEQ Figure \* ARABIC ">
-        <w:r>
-          <w:rPr>
-            <w:noProof/>
-          </w:rPr>
-          <w:t>13</w:t>
-        </w:r>
-      </w:fldSimple>
+      <w:r>
+        <w:fldChar w:fldCharType="begin"/>
+      </w:r>
+      <w:r>
+        <w:instrText xml:space="preserve"> SEQ Figure \* ARABIC </w:instrText>
+      </w:r>
+      <w:r>
+        <w:fldChar w:fldCharType="separate"/>
+      </w:r>
+      <w:r>
+        <w:rPr>
+          <w:noProof/>
+        </w:rPr>
+        <w:t>13</w:t>
+      </w:r>
+      <w:r>
+        <w:rPr>
+          <w:noProof/>
+        </w:rPr>
+        <w:fldChar w:fldCharType="end"/>
+      </w:r>
       <w:r>
         <w:t xml:space="preserve">. </w:t>
       </w:r>
@@ -12369,15 +12486,15 @@
         <w:t>, as well as the only</w:t>
       </w:r>
       <w:r>
-        <w:t xml:space="preserve"> one with GUI</w:t>
-      </w:r>
-      <w:r>
-        <w:t xml:space="preserve">, </w:t>
+        <w:t xml:space="preserve"> one wit</w:t>
       </w:r>
       <w:bookmarkStart w:id="11" w:name="_GoBack"/>
       <w:bookmarkEnd w:id="11"/>
       <w:r>
-        <w:t>which comprised of a plentiful amount of user-friendly features</w:t>
+        <w:t>h GUI</w:t>
+      </w:r>
+      <w:r>
+        <w:t>, which comprised of a plentiful amount of user-friendly features</w:t>
       </w:r>
       <w:r>
         <w:t xml:space="preserve">: </w:t>
@@ -12743,7 +12860,8 @@
       </w:r>
     </w:p>
     <w:sectPr>
-      <w:footerReference w:type="default" r:id="rId39"/>
+      <w:headerReference w:type="default" r:id="rId39"/>
+      <w:footerReference w:type="default" r:id="rId40"/>
       <w:pgSz w:w="12240" w:h="15840"/>
       <w:pgMar w:top="1440" w:right="1440" w:bottom="1440" w:left="1440" w:header="720" w:footer="720" w:gutter="0"/>
       <w:cols w:space="720"/>
@@ -12854,6 +12972,50 @@
     </w:p>
   </w:footnote>
 </w:footnotes>
+</file>
+
+<file path=word/header1.xml><?xml version="1.0" encoding="utf-8"?>
+<w:hdr xmlns:wpc="http://schemas.microsoft.com/office/word/2010/wordprocessingCanvas" xmlns:cx="http://schemas.microsoft.com/office/drawing/2014/chartex" xmlns:cx1="http://schemas.microsoft.com/office/drawing/2015/9/8/chartex" xmlns:cx2="http://schemas.microsoft.com/office/drawing/2015/10/21/chartex" xmlns:cx3="http://schemas.microsoft.com/office/drawing/2016/5/9/chartex" xmlns:cx4="http://schemas.microsoft.com/office/drawing/2016/5/10/chartex" xmlns:cx5="http://schemas.microsoft.com/office/drawing/2016/5/11/chartex" xmlns:cx6="http://schemas.microsoft.com/office/drawing/2016/5/12/chartex" xmlns:cx7="http://schemas.microsoft.com/office/drawing/2016/5/13/chartex" xmlns:cx8="http://schemas.microsoft.com/office/drawing/2016/5/14/chartex" xmlns:mc="http://schemas.openxmlformats.org/markup-compatibility/2006" xmlns:aink="http://schemas.microsoft.com/office/drawing/2016/ink" xmlns:am3d="http://schemas.microsoft.com/office/drawing/2017/model3d" xmlns:o="urn:schemas-microsoft-com:office:office" xmlns:r="http://schemas.openxmlformats.org/officeDocument/2006/relationships" xmlns:m="http://schemas.openxmlformats.org/officeDocument/2006/math" xmlns:v="urn:schemas-microsoft-com:vml" xmlns:wp14="http://schemas.microsoft.com/office/word/2010/wordprocessingDrawing" xmlns:wp="http://schemas.openxmlformats.org/drawingml/2006/wordprocessingDrawing" xmlns:w10="urn:schemas-microsoft-com:office:word" xmlns:w="http://schemas.openxmlformats.org/wordprocessingml/2006/main" xmlns:w14="http://schemas.microsoft.com/office/word/2010/wordml" xmlns:w15="http://schemas.microsoft.com/office/word/2012/wordml" xmlns:w16cid="http://schemas.microsoft.com/office/word/2016/wordml/cid" xmlns:w16se="http://schemas.microsoft.com/office/word/2015/wordml/symex" xmlns:wpg="http://schemas.microsoft.com/office/word/2010/wordprocessingGroup" xmlns:wpi="http://schemas.microsoft.com/office/word/2010/wordprocessingInk" xmlns:wne="http://schemas.microsoft.com/office/word/2006/wordml" xmlns:wps="http://schemas.microsoft.com/office/word/2010/wordprocessingShape" mc:Ignorable="w14 w15 w16se w16cid wp14">
+  <w:p>
+    <w:pPr>
+      <w:pStyle w:val="Header"/>
+      <w:jc w:val="right"/>
+      <w:rPr>
+        <w:sz w:val="18"/>
+        <w:szCs w:val="18"/>
+      </w:rPr>
+    </w:pPr>
+    <w:r>
+      <w:rPr>
+        <w:sz w:val="18"/>
+        <w:szCs w:val="18"/>
+      </w:rPr>
+      <w:t>G</w:t>
+    </w:r>
+    <w:r>
+      <w:rPr>
+        <w:sz w:val="18"/>
+        <w:szCs w:val="18"/>
+      </w:rPr>
+      <w:t xml:space="preserve">ithub repo: </w:t>
+    </w:r>
+    <w:hyperlink r:id="rId1" w:history="1">
+      <w:r>
+        <w:rPr>
+          <w:rStyle w:val="Hyperlink"/>
+          <w:sz w:val="18"/>
+          <w:szCs w:val="18"/>
+        </w:rPr>
+        <w:t>https://github.com/Rekkursion/ColorHarmonization_Qt.git</w:t>
+      </w:r>
+    </w:hyperlink>
+  </w:p>
+  <w:p>
+    <w:pPr>
+      <w:pStyle w:val="Header"/>
+    </w:pPr>
+  </w:p>
+</w:hdr>
 </file>
 
 <file path=word/numbering.xml><?xml version="1.0" encoding="utf-8"?>
@@ -14313,6 +14475,18 @@
       <w:shd w:val="clear" w:color="auto" w:fill="E1DFDD"/>
     </w:rPr>
   </w:style>
+  <w:style w:type="character" w:styleId="FollowedHyperlink">
+    <w:name w:val="FollowedHyperlink"/>
+    <w:basedOn w:val="DefaultParagraphFont"/>
+    <w:uiPriority w:val="99"/>
+    <w:semiHidden/>
+    <w:unhideWhenUsed/>
+    <w:rsid w:val="0072363C"/>
+    <w:rPr>
+      <w:color w:val="954F72" w:themeColor="followedHyperlink"/>
+      <w:u w:val="single"/>
+    </w:rPr>
+  </w:style>
 </w:styles>
 </file>
 
@@ -14616,7 +14790,7 @@
 </file>
 
 <file path=customXml/itemProps1.xml><?xml version="1.0" encoding="utf-8"?>
-<ds:datastoreItem xmlns:ds="http://schemas.openxmlformats.org/officeDocument/2006/customXml" ds:itemID="{CC049413-0EF1-4673-8766-E7F927CAF35F}">
+<ds:datastoreItem xmlns:ds="http://schemas.openxmlformats.org/officeDocument/2006/customXml" ds:itemID="{8F80F92E-EE53-4575-840A-29D18CA4BEE0}">
   <ds:schemaRefs>
     <ds:schemaRef ds:uri="http://schemas.openxmlformats.org/officeDocument/2006/bibliography"/>
   </ds:schemaRefs>

</xml_diff>

<commit_message>
Update demo video link
</commit_message>
<xml_diff>
--- a/Report/Report_F09922184.docx
+++ b/Report/Report_F09922184.docx
@@ -459,18 +459,105 @@
       <w:pPr>
         <w:jc w:val="both"/>
         <w:rPr>
-          <w:szCs w:val="24"/>
+          <w:rFonts w:cs="Times New Roman"/>
+          <w:color w:val="4D5156"/>
+          <w:szCs w:val="24"/>
+          <w:shd w:val="clear" w:color="auto" w:fill="FFFFFF"/>
         </w:rPr>
       </w:pPr>
       <w:hyperlink r:id="rId8" w:history="1">
         <w:r>
           <w:rPr>
             <w:rStyle w:val="Hyperlink"/>
+            <w:rFonts w:cs="Times New Roman"/>
+            <w:strike/>
             <w:szCs w:val="24"/>
           </w:rPr>
           <w:t>https://youtu.be/Fd-HIYI_siQ</w:t>
         </w:r>
       </w:hyperlink>
+      <w:r>
+        <w:rPr>
+          <w:rStyle w:val="Hyperlink"/>
+          <w:rFonts w:cs="Times New Roman"/>
+          <w:szCs w:val="24"/>
+        </w:rPr>
+        <w:t xml:space="preserve"> </w:t>
+      </w:r>
+      <w:r>
+        <w:rPr>
+          <w:rFonts w:cs="Times New Roman"/>
+          <w:color w:val="4D5156"/>
+          <w:szCs w:val="24"/>
+          <w:shd w:val="clear" w:color="auto" w:fill="FFFFFF"/>
+        </w:rPr>
+        <w:t>→</w:t>
+      </w:r>
+      <w:r>
+        <w:rPr>
+          <w:rFonts w:cs="Times New Roman"/>
+          <w:color w:val="4D5156"/>
+          <w:szCs w:val="24"/>
+          <w:shd w:val="clear" w:color="auto" w:fill="FFFFFF"/>
+        </w:rPr>
+        <w:t xml:space="preserve"> </w:t>
+      </w:r>
+      <w:hyperlink r:id="rId9" w:history="1">
+        <w:r>
+          <w:rPr>
+            <w:rStyle w:val="Hyperlink"/>
+            <w:rFonts w:cs="Times New Roman"/>
+            <w:szCs w:val="24"/>
+            <w:shd w:val="clear" w:color="auto" w:fill="FFFFFF"/>
+          </w:rPr>
+          <w:t>https://youtu.be/CTHk3Gr-orY</w:t>
+        </w:r>
+      </w:hyperlink>
+      <w:r>
+        <w:rPr>
+          <w:rFonts w:cs="Times New Roman"/>
+          <w:color w:val="4D5156"/>
+          <w:szCs w:val="24"/>
+          <w:shd w:val="clear" w:color="auto" w:fill="FFFFFF"/>
+        </w:rPr>
+        <w:t>（</w:t>
+      </w:r>
+      <w:r>
+        <w:rPr>
+          <w:rFonts w:cs="Times New Roman" w:hint="eastAsia"/>
+          <w:color w:val="4D5156"/>
+          <w:szCs w:val="24"/>
+          <w:shd w:val="clear" w:color="auto" w:fill="FFFFFF"/>
+        </w:rPr>
+        <w:t>內嵌</w:t>
+      </w:r>
+      <w:r>
+        <w:rPr>
+          <w:rFonts w:cs="Times New Roman" w:hint="eastAsia"/>
+          <w:color w:val="4D5156"/>
+          <w:szCs w:val="24"/>
+          <w:shd w:val="clear" w:color="auto" w:fill="FFFFFF"/>
+        </w:rPr>
+        <w:t xml:space="preserve"> + </w:t>
+      </w:r>
+      <w:r>
+        <w:rPr>
+          <w:rFonts w:cs="Times New Roman" w:hint="eastAsia"/>
+          <w:color w:val="4D5156"/>
+          <w:szCs w:val="24"/>
+          <w:shd w:val="clear" w:color="auto" w:fill="FFFFFF"/>
+        </w:rPr>
+        <w:t>修正字幕</w:t>
+      </w:r>
+      <w:r>
+        <w:rPr>
+          <w:rFonts w:cs="Times New Roman"/>
+          <w:color w:val="4D5156"/>
+          <w:szCs w:val="24"/>
+          <w:shd w:val="clear" w:color="auto" w:fill="FFFFFF"/>
+        </w:rPr>
+        <w:t>）</w:t>
+      </w:r>
     </w:p>
     <w:p>
       <w:pPr>
@@ -1497,7 +1584,7 @@
                     <pic:cNvPicPr/>
                   </pic:nvPicPr>
                   <pic:blipFill>
-                    <a:blip r:embed="rId9"/>
+                    <a:blip r:embed="rId10"/>
                     <a:stretch>
                       <a:fillRect/>
                     </a:stretch>
@@ -1902,7 +1989,7 @@
                     </pic:cNvPicPr>
                   </pic:nvPicPr>
                   <pic:blipFill>
-                    <a:blip r:embed="rId10" cstate="print">
+                    <a:blip r:embed="rId11" cstate="print">
                       <a:extLst>
                         <a:ext uri="{28A0092B-C50C-407E-A947-70E740481C1C}">
                           <a14:useLocalDpi xmlns:a14="http://schemas.microsoft.com/office/drawing/2010/main" val="0"/>
@@ -2040,7 +2127,7 @@
                     </pic:cNvPicPr>
                   </pic:nvPicPr>
                   <pic:blipFill>
-                    <a:blip r:embed="rId11" cstate="print">
+                    <a:blip r:embed="rId12" cstate="print">
                       <a:extLst>
                         <a:ext uri="{28A0092B-C50C-407E-A947-70E740481C1C}">
                           <a14:useLocalDpi xmlns:a14="http://schemas.microsoft.com/office/drawing/2010/main" val="0"/>
@@ -3087,7 +3174,7 @@
                     </pic:cNvPicPr>
                   </pic:nvPicPr>
                   <pic:blipFill>
-                    <a:blip r:embed="rId12">
+                    <a:blip r:embed="rId13">
                       <a:extLst>
                         <a:ext uri="{28A0092B-C50C-407E-A947-70E740481C1C}">
                           <a14:useLocalDpi xmlns:a14="http://schemas.microsoft.com/office/drawing/2010/main" val="0"/>
@@ -3161,7 +3248,7 @@
                     </pic:cNvPicPr>
                   </pic:nvPicPr>
                   <pic:blipFill>
-                    <a:blip r:embed="rId13">
+                    <a:blip r:embed="rId14">
                       <a:extLst>
                         <a:ext uri="{28A0092B-C50C-407E-A947-70E740481C1C}">
                           <a14:useLocalDpi xmlns:a14="http://schemas.microsoft.com/office/drawing/2010/main" val="0"/>
@@ -3989,7 +4076,7 @@
                     </pic:cNvPicPr>
                   </pic:nvPicPr>
                   <pic:blipFill>
-                    <a:blip r:embed="rId14">
+                    <a:blip r:embed="rId15">
                       <a:extLst>
                         <a:ext uri="{28A0092B-C50C-407E-A947-70E740481C1C}">
                           <a14:useLocalDpi xmlns:a14="http://schemas.microsoft.com/office/drawing/2010/main" val="0"/>
@@ -4335,7 +4422,7 @@
                     <pic:cNvPicPr/>
                   </pic:nvPicPr>
                   <pic:blipFill>
-                    <a:blip r:embed="rId15"/>
+                    <a:blip r:embed="rId16"/>
                     <a:stretch>
                       <a:fillRect/>
                     </a:stretch>
@@ -4920,7 +5007,7 @@
                     <pic:cNvPicPr/>
                   </pic:nvPicPr>
                   <pic:blipFill>
-                    <a:blip r:embed="rId16"/>
+                    <a:blip r:embed="rId17"/>
                     <a:stretch>
                       <a:fillRect/>
                     </a:stretch>
@@ -5554,7 +5641,7 @@
                     </pic:cNvPicPr>
                   </pic:nvPicPr>
                   <pic:blipFill rotWithShape="1">
-                    <a:blip r:embed="rId17" cstate="print">
+                    <a:blip r:embed="rId18" cstate="print">
                       <a:extLst>
                         <a:ext uri="{28A0092B-C50C-407E-A947-70E740481C1C}">
                           <a14:useLocalDpi xmlns:a14="http://schemas.microsoft.com/office/drawing/2010/main" val="0"/>
@@ -5622,7 +5709,7 @@
                     </pic:cNvPicPr>
                   </pic:nvPicPr>
                   <pic:blipFill>
-                    <a:blip r:embed="rId18" cstate="print">
+                    <a:blip r:embed="rId19" cstate="print">
                       <a:extLst>
                         <a:ext uri="{28A0092B-C50C-407E-A947-70E740481C1C}">
                           <a14:useLocalDpi xmlns:a14="http://schemas.microsoft.com/office/drawing/2010/main" val="0"/>
@@ -5687,7 +5774,7 @@
                     </pic:cNvPicPr>
                   </pic:nvPicPr>
                   <pic:blipFill rotWithShape="1">
-                    <a:blip r:embed="rId19" cstate="print">
+                    <a:blip r:embed="rId20" cstate="print">
                       <a:extLst>
                         <a:ext uri="{28A0092B-C50C-407E-A947-70E740481C1C}">
                           <a14:useLocalDpi xmlns:a14="http://schemas.microsoft.com/office/drawing/2010/main" val="0"/>
@@ -7600,7 +7687,7 @@
                     </pic:cNvPicPr>
                   </pic:nvPicPr>
                   <pic:blipFill>
-                    <a:blip r:embed="rId20">
+                    <a:blip r:embed="rId21">
                       <a:extLst>
                         <a:ext uri="{28A0092B-C50C-407E-A947-70E740481C1C}">
                           <a14:useLocalDpi xmlns:a14="http://schemas.microsoft.com/office/drawing/2010/main" val="0"/>
@@ -8685,7 +8772,7 @@
                     <pic:cNvPicPr/>
                   </pic:nvPicPr>
                   <pic:blipFill>
-                    <a:blip r:embed="rId21"/>
+                    <a:blip r:embed="rId22"/>
                     <a:stretch>
                       <a:fillRect/>
                     </a:stretch>
@@ -9217,7 +9304,7 @@
                     <pic:cNvPicPr/>
                   </pic:nvPicPr>
                   <pic:blipFill>
-                    <a:blip r:embed="rId22"/>
+                    <a:blip r:embed="rId23"/>
                     <a:stretch>
                       <a:fillRect/>
                     </a:stretch>
@@ -9262,7 +9349,7 @@
                     <pic:cNvPicPr/>
                   </pic:nvPicPr>
                   <pic:blipFill>
-                    <a:blip r:embed="rId23"/>
+                    <a:blip r:embed="rId24"/>
                     <a:stretch>
                       <a:fillRect/>
                     </a:stretch>
@@ -9639,7 +9726,7 @@
                     <pic:cNvPicPr/>
                   </pic:nvPicPr>
                   <pic:blipFill>
-                    <a:blip r:embed="rId24"/>
+                    <a:blip r:embed="rId25"/>
                     <a:stretch>
                       <a:fillRect/>
                     </a:stretch>
@@ -10647,7 +10734,7 @@
                     <pic:cNvPicPr/>
                   </pic:nvPicPr>
                   <pic:blipFill>
-                    <a:blip r:embed="rId25"/>
+                    <a:blip r:embed="rId26"/>
                     <a:stretch>
                       <a:fillRect/>
                     </a:stretch>
@@ -10759,49 +10846,6 @@
             <wp:extent cx="930891" cy="1243584"/>
             <wp:effectExtent l="0" t="0" r="3175" b="0"/>
             <wp:docPr id="3" name="Picture 3"/>
-            <wp:cNvGraphicFramePr>
-              <a:graphicFrameLocks xmlns:a="http://schemas.openxmlformats.org/drawingml/2006/main" noChangeAspect="1"/>
-            </wp:cNvGraphicFramePr>
-            <a:graphic xmlns:a="http://schemas.openxmlformats.org/drawingml/2006/main">
-              <a:graphicData uri="http://schemas.openxmlformats.org/drawingml/2006/picture">
-                <pic:pic xmlns:pic="http://schemas.openxmlformats.org/drawingml/2006/picture">
-                  <pic:nvPicPr>
-                    <pic:cNvPr id="1" name=""/>
-                    <pic:cNvPicPr/>
-                  </pic:nvPicPr>
-                  <pic:blipFill>
-                    <a:blip r:embed="rId26"/>
-                    <a:stretch>
-                      <a:fillRect/>
-                    </a:stretch>
-                  </pic:blipFill>
-                  <pic:spPr>
-                    <a:xfrm>
-                      <a:off x="0" y="0"/>
-                      <a:ext cx="930891" cy="1243584"/>
-                    </a:xfrm>
-                    <a:prstGeom prst="rect">
-                      <a:avLst/>
-                    </a:prstGeom>
-                  </pic:spPr>
-                </pic:pic>
-              </a:graphicData>
-            </a:graphic>
-          </wp:inline>
-        </w:drawing>
-      </w:r>
-      <w:r>
-        <w:t xml:space="preserve">   </w:t>
-      </w:r>
-      <w:r>
-        <w:rPr>
-          <w:noProof/>
-        </w:rPr>
-        <w:drawing>
-          <wp:inline distT="0" distB="0" distL="0" distR="0" wp14:anchorId="107DB16A" wp14:editId="410BE59B">
-            <wp:extent cx="2779937" cy="1244438"/>
-            <wp:effectExtent l="0" t="0" r="1905" b="0"/>
-            <wp:docPr id="13" name="Picture 13"/>
             <wp:cNvGraphicFramePr>
               <a:graphicFrameLocks xmlns:a="http://schemas.openxmlformats.org/drawingml/2006/main" noChangeAspect="1"/>
             </wp:cNvGraphicFramePr>
@@ -10821,6 +10865,49 @@
                   <pic:spPr>
                     <a:xfrm>
                       <a:off x="0" y="0"/>
+                      <a:ext cx="930891" cy="1243584"/>
+                    </a:xfrm>
+                    <a:prstGeom prst="rect">
+                      <a:avLst/>
+                    </a:prstGeom>
+                  </pic:spPr>
+                </pic:pic>
+              </a:graphicData>
+            </a:graphic>
+          </wp:inline>
+        </w:drawing>
+      </w:r>
+      <w:r>
+        <w:t xml:space="preserve">   </w:t>
+      </w:r>
+      <w:r>
+        <w:rPr>
+          <w:noProof/>
+        </w:rPr>
+        <w:drawing>
+          <wp:inline distT="0" distB="0" distL="0" distR="0" wp14:anchorId="107DB16A" wp14:editId="410BE59B">
+            <wp:extent cx="2779937" cy="1244438"/>
+            <wp:effectExtent l="0" t="0" r="1905" b="0"/>
+            <wp:docPr id="13" name="Picture 13"/>
+            <wp:cNvGraphicFramePr>
+              <a:graphicFrameLocks xmlns:a="http://schemas.openxmlformats.org/drawingml/2006/main" noChangeAspect="1"/>
+            </wp:cNvGraphicFramePr>
+            <a:graphic xmlns:a="http://schemas.openxmlformats.org/drawingml/2006/main">
+              <a:graphicData uri="http://schemas.openxmlformats.org/drawingml/2006/picture">
+                <pic:pic xmlns:pic="http://schemas.openxmlformats.org/drawingml/2006/picture">
+                  <pic:nvPicPr>
+                    <pic:cNvPr id="1" name=""/>
+                    <pic:cNvPicPr/>
+                  </pic:nvPicPr>
+                  <pic:blipFill>
+                    <a:blip r:embed="rId28"/>
+                    <a:stretch>
+                      <a:fillRect/>
+                    </a:stretch>
+                  </pic:blipFill>
+                  <pic:spPr>
+                    <a:xfrm>
+                      <a:off x="0" y="0"/>
                       <a:ext cx="2812211" cy="1258885"/>
                     </a:xfrm>
                     <a:prstGeom prst="rect">
@@ -11491,7 +11578,7 @@
                     </pic:cNvPicPr>
                   </pic:nvPicPr>
                   <pic:blipFill>
-                    <a:blip r:embed="rId28" cstate="print">
+                    <a:blip r:embed="rId29" cstate="print">
                       <a:extLst>
                         <a:ext uri="{28A0092B-C50C-407E-A947-70E740481C1C}">
                           <a14:useLocalDpi xmlns:a14="http://schemas.microsoft.com/office/drawing/2010/main" val="0"/>
@@ -11877,7 +11964,7 @@
                     <pic:cNvPicPr/>
                   </pic:nvPicPr>
                   <pic:blipFill>
-                    <a:blip r:embed="rId29"/>
+                    <a:blip r:embed="rId30"/>
                     <a:stretch>
                       <a:fillRect/>
                     </a:stretch>
@@ -12142,7 +12229,7 @@
                     </pic:cNvPicPr>
                   </pic:nvPicPr>
                   <pic:blipFill>
-                    <a:blip r:embed="rId30" cstate="print">
+                    <a:blip r:embed="rId31" cstate="print">
                       <a:extLst>
                         <a:ext uri="{28A0092B-C50C-407E-A947-70E740481C1C}">
                           <a14:useLocalDpi xmlns:a14="http://schemas.microsoft.com/office/drawing/2010/main" val="0"/>
@@ -12322,7 +12409,7 @@
                     </pic:cNvPicPr>
                   </pic:nvPicPr>
                   <pic:blipFill>
-                    <a:blip r:embed="rId31" cstate="print">
+                    <a:blip r:embed="rId32" cstate="print">
                       <a:extLst>
                         <a:ext uri="{28A0092B-C50C-407E-A947-70E740481C1C}">
                           <a14:useLocalDpi xmlns:a14="http://schemas.microsoft.com/office/drawing/2010/main" val="0"/>
@@ -12400,7 +12487,7 @@
       <w:r>
         <w:t xml:space="preserve"> (Image source: </w:t>
       </w:r>
-      <w:hyperlink r:id="rId32" w:history="1">
+      <w:hyperlink r:id="rId33" w:history="1">
         <w:r>
           <w:rPr>
             <w:rStyle w:val="Hyperlink"/>
@@ -12486,12 +12573,7 @@
         <w:t>, as well as the only</w:t>
       </w:r>
       <w:r>
-        <w:t xml:space="preserve"> one wit</w:t>
-      </w:r>
-      <w:bookmarkStart w:id="11" w:name="_GoBack"/>
-      <w:bookmarkEnd w:id="11"/>
-      <w:r>
-        <w:t>h GUI</w:t>
+        <w:t xml:space="preserve"> one with GUI</w:t>
       </w:r>
       <w:r>
         <w:t>, which comprised of a plentiful amount of user-friendly features</w:t>
@@ -12574,14 +12656,99 @@
       </w:r>
     </w:p>
     <w:p>
-      <w:hyperlink r:id="rId33" w:history="1">
+      <w:hyperlink r:id="rId34" w:history="1">
         <w:r>
           <w:rPr>
             <w:rStyle w:val="Hyperlink"/>
+            <w:rFonts w:cs="Times New Roman"/>
+            <w:strike/>
+            <w:szCs w:val="24"/>
           </w:rPr>
           <w:t>https://youtu.be/Fd-HIYI_siQ</w:t>
         </w:r>
       </w:hyperlink>
+      <w:r>
+        <w:rPr>
+          <w:rStyle w:val="Hyperlink"/>
+          <w:rFonts w:cs="Times New Roman"/>
+          <w:szCs w:val="24"/>
+        </w:rPr>
+        <w:t xml:space="preserve"> </w:t>
+      </w:r>
+      <w:r>
+        <w:rPr>
+          <w:rFonts w:cs="Times New Roman"/>
+          <w:color w:val="4D5156"/>
+          <w:szCs w:val="24"/>
+          <w:shd w:val="clear" w:color="auto" w:fill="FFFFFF"/>
+        </w:rPr>
+        <w:t>→</w:t>
+      </w:r>
+      <w:r>
+        <w:rPr>
+          <w:rFonts w:cs="Times New Roman"/>
+          <w:color w:val="4D5156"/>
+          <w:szCs w:val="24"/>
+          <w:shd w:val="clear" w:color="auto" w:fill="FFFFFF"/>
+        </w:rPr>
+        <w:t xml:space="preserve"> </w:t>
+      </w:r>
+      <w:hyperlink r:id="rId35" w:history="1">
+        <w:r>
+          <w:rPr>
+            <w:rStyle w:val="Hyperlink"/>
+            <w:rFonts w:cs="Times New Roman"/>
+            <w:szCs w:val="24"/>
+            <w:shd w:val="clear" w:color="auto" w:fill="FFFFFF"/>
+          </w:rPr>
+          <w:t>https://youtu.be/CTHk3Gr-orY</w:t>
+        </w:r>
+      </w:hyperlink>
+      <w:r>
+        <w:rPr>
+          <w:rFonts w:cs="Times New Roman"/>
+          <w:color w:val="4D5156"/>
+          <w:szCs w:val="24"/>
+          <w:shd w:val="clear" w:color="auto" w:fill="FFFFFF"/>
+        </w:rPr>
+        <w:t>（</w:t>
+      </w:r>
+      <w:r>
+        <w:rPr>
+          <w:rFonts w:cs="Times New Roman" w:hint="eastAsia"/>
+          <w:color w:val="4D5156"/>
+          <w:szCs w:val="24"/>
+          <w:shd w:val="clear" w:color="auto" w:fill="FFFFFF"/>
+        </w:rPr>
+        <w:t>內嵌</w:t>
+      </w:r>
+      <w:r>
+        <w:rPr>
+          <w:rFonts w:cs="Times New Roman" w:hint="eastAsia"/>
+          <w:color w:val="4D5156"/>
+          <w:szCs w:val="24"/>
+          <w:shd w:val="clear" w:color="auto" w:fill="FFFFFF"/>
+        </w:rPr>
+        <w:t xml:space="preserve"> + </w:t>
+      </w:r>
+      <w:r>
+        <w:rPr>
+          <w:rFonts w:cs="Times New Roman" w:hint="eastAsia"/>
+          <w:color w:val="4D5156"/>
+          <w:szCs w:val="24"/>
+          <w:shd w:val="clear" w:color="auto" w:fill="FFFFFF"/>
+        </w:rPr>
+        <w:t>修正字幕</w:t>
+      </w:r>
+      <w:r>
+        <w:rPr>
+          <w:rFonts w:cs="Times New Roman"/>
+          <w:color w:val="4D5156"/>
+          <w:szCs w:val="24"/>
+          <w:shd w:val="clear" w:color="auto" w:fill="FFFFFF"/>
+        </w:rPr>
+        <w:t>）</w:t>
+      </w:r>
     </w:p>
     <w:p>
       <w:pPr>
@@ -12590,7 +12757,6 @@
           <w:ilvl w:val="0"/>
           <w:numId w:val="0"/>
         </w:numPr>
-        <w:ind w:left="360" w:hanging="360"/>
       </w:pPr>
       <w:r>
         <w:t>Implementation-Related Acknowledgements</w:t>
@@ -12607,7 +12773,7 @@
       <w:r>
         <w:t xml:space="preserve">Super Resolution: </w:t>
       </w:r>
-      <w:hyperlink r:id="rId34" w:history="1">
+      <w:hyperlink r:id="rId36" w:history="1">
         <w:r>
           <w:rPr>
             <w:rStyle w:val="Hyperlink"/>
@@ -12625,9 +12791,14 @@
         </w:numPr>
       </w:pPr>
       <w:r>
-        <w:t xml:space="preserve">PyQt5 Drag-and-drop: </w:t>
-      </w:r>
-      <w:hyperlink r:id="rId35" w:history="1">
+        <w:t>PyQt5 Drag-a</w:t>
+      </w:r>
+      <w:bookmarkStart w:id="11" w:name="_GoBack"/>
+      <w:bookmarkEnd w:id="11"/>
+      <w:r>
+        <w:t xml:space="preserve">nd-drop: </w:t>
+      </w:r>
+      <w:hyperlink r:id="rId37" w:history="1">
         <w:r>
           <w:rPr>
             <w:rStyle w:val="Hyperlink"/>
@@ -12647,7 +12818,7 @@
       <w:r>
         <w:t xml:space="preserve">PyQt5 Open a directory in the file explorer: </w:t>
       </w:r>
-      <w:hyperlink r:id="rId36" w:history="1">
+      <w:hyperlink r:id="rId38" w:history="1">
         <w:r>
           <w:rPr>
             <w:rStyle w:val="Hyperlink"/>
@@ -12667,7 +12838,7 @@
       <w:r>
         <w:t xml:space="preserve">Brent's method: </w:t>
       </w:r>
-      <w:hyperlink r:id="rId37" w:anchor="scipy.optimize.brent" w:history="1">
+      <w:hyperlink r:id="rId39" w:anchor="scipy.optimize.brent" w:history="1">
         <w:r>
           <w:rPr>
             <w:rStyle w:val="Hyperlink"/>
@@ -12687,7 +12858,7 @@
       <w:r>
         <w:t xml:space="preserve">Minimum-cut: </w:t>
       </w:r>
-      <w:hyperlink r:id="rId38" w:history="1">
+      <w:hyperlink r:id="rId40" w:history="1">
         <w:r>
           <w:rPr>
             <w:rStyle w:val="Hyperlink"/>
@@ -12860,8 +13031,8 @@
       </w:r>
     </w:p>
     <w:sectPr>
-      <w:headerReference w:type="default" r:id="rId39"/>
-      <w:footerReference w:type="default" r:id="rId40"/>
+      <w:headerReference w:type="default" r:id="rId41"/>
+      <w:footerReference w:type="default" r:id="rId42"/>
       <w:pgSz w:w="12240" w:h="15840"/>
       <w:pgMar w:top="1440" w:right="1440" w:bottom="1440" w:left="1440" w:header="720" w:footer="720" w:gutter="0"/>
       <w:cols w:space="720"/>
@@ -14790,7 +14961,7 @@
 </file>
 
 <file path=customXml/itemProps1.xml><?xml version="1.0" encoding="utf-8"?>
-<ds:datastoreItem xmlns:ds="http://schemas.openxmlformats.org/officeDocument/2006/customXml" ds:itemID="{8F80F92E-EE53-4575-840A-29D18CA4BEE0}">
+<ds:datastoreItem xmlns:ds="http://schemas.openxmlformats.org/officeDocument/2006/customXml" ds:itemID="{3FF907CB-9376-47F2-BF98-D061A96839BF}">
   <ds:schemaRefs>
     <ds:schemaRef ds:uri="http://schemas.openxmlformats.org/officeDocument/2006/bibliography"/>
   </ds:schemaRefs>

</xml_diff>